<commit_message>
doc: update daily standup meeting 31 notes
</commit_message>
<xml_diff>
--- a/Documents/Meeting Minutes/daily_standup_meeting_31.docx
+++ b/Documents/Meeting Minutes/daily_standup_meeting_31.docx
@@ -7,16 +7,9 @@
         <w:rPr>
           <w:lang w:val="en-GB"/>
         </w:rPr>
-        <w:t>Daily</w:t>
-      </w:r>
-      <w:r>
-        <w:rPr>
-          <w:lang w:val="en-GB"/>
-        </w:rPr>
-        <w:t xml:space="preserve"> Standup Meeting </w:t>
-      </w:r>
-      <w:r>
-        <w:rPr/>
+        <w:t>Daily Standup Meeting </w:t>
+      </w:r>
+      <w:r>
         <w:t> </w:t>
       </w:r>
     </w:p>
@@ -24,10 +17,10 @@
       <w:tblPr>
         <w:tblW w:w="0" w:type="dxa"/>
         <w:tblBorders>
-          <w:top w:val="outset" w:color="auto" w:sz="6" w:space="0"/>
-          <w:left w:val="outset" w:color="auto" w:sz="6" w:space="0"/>
-          <w:bottom w:val="outset" w:color="auto" w:sz="6" w:space="0"/>
-          <w:right w:val="outset" w:color="auto" w:sz="6" w:space="0"/>
+          <w:top w:val="outset" w:sz="6" w:space="0" w:color="auto"/>
+          <w:left w:val="outset" w:sz="6" w:space="0" w:color="auto"/>
+          <w:bottom w:val="outset" w:sz="6" w:space="0" w:color="auto"/>
+          <w:right w:val="outset" w:sz="6" w:space="0" w:color="auto"/>
         </w:tblBorders>
         <w:tblCellMar>
           <w:left w:w="0" w:type="dxa"/>
@@ -47,10 +40,10 @@
           <w:tcPr>
             <w:tcW w:w="4500" w:type="dxa"/>
             <w:tcBorders>
-              <w:top w:val="single" w:color="auto" w:sz="6" w:space="0"/>
-              <w:left w:val="single" w:color="auto" w:sz="6" w:space="0"/>
-              <w:bottom w:val="single" w:color="auto" w:sz="6" w:space="0"/>
-              <w:right w:val="single" w:color="auto" w:sz="6" w:space="0"/>
+              <w:top w:val="single" w:sz="6" w:space="0" w:color="auto"/>
+              <w:left w:val="single" w:sz="6" w:space="0" w:color="auto"/>
+              <w:bottom w:val="single" w:sz="6" w:space="0" w:color="auto"/>
+              <w:right w:val="single" w:sz="6" w:space="0" w:color="auto"/>
             </w:tcBorders>
             <w:shd w:val="clear" w:color="auto" w:fill="auto"/>
             <w:hideMark/>
@@ -85,10 +78,10 @@
           <w:tcPr>
             <w:tcW w:w="4500" w:type="dxa"/>
             <w:tcBorders>
-              <w:top w:val="single" w:color="auto" w:sz="6" w:space="0"/>
-              <w:left w:val="single" w:color="auto" w:sz="6" w:space="0"/>
-              <w:bottom w:val="single" w:color="auto" w:sz="6" w:space="0"/>
-              <w:right w:val="single" w:color="auto" w:sz="6" w:space="0"/>
+              <w:top w:val="single" w:sz="6" w:space="0" w:color="auto"/>
+              <w:left w:val="single" w:sz="6" w:space="0" w:color="auto"/>
+              <w:bottom w:val="single" w:sz="6" w:space="0" w:color="auto"/>
+              <w:right w:val="single" w:sz="6" w:space="0" w:color="auto"/>
             </w:tcBorders>
             <w:shd w:val="clear" w:color="auto" w:fill="auto"/>
             <w:hideMark/>
@@ -128,10 +121,10 @@
           <w:tcPr>
             <w:tcW w:w="4500" w:type="dxa"/>
             <w:tcBorders>
-              <w:top w:val="single" w:color="auto" w:sz="6" w:space="0"/>
-              <w:left w:val="single" w:color="auto" w:sz="6" w:space="0"/>
-              <w:bottom w:val="single" w:color="auto" w:sz="6" w:space="0"/>
-              <w:right w:val="single" w:color="auto" w:sz="6" w:space="0"/>
+              <w:top w:val="single" w:sz="6" w:space="0" w:color="auto"/>
+              <w:left w:val="single" w:sz="6" w:space="0" w:color="auto"/>
+              <w:bottom w:val="single" w:sz="6" w:space="0" w:color="auto"/>
+              <w:right w:val="single" w:sz="6" w:space="0" w:color="auto"/>
             </w:tcBorders>
             <w:shd w:val="clear" w:color="auto" w:fill="auto"/>
             <w:hideMark/>
@@ -166,10 +159,10 @@
           <w:tcPr>
             <w:tcW w:w="4500" w:type="dxa"/>
             <w:tcBorders>
-              <w:top w:val="single" w:color="auto" w:sz="6" w:space="0"/>
-              <w:left w:val="single" w:color="auto" w:sz="6" w:space="0"/>
-              <w:bottom w:val="single" w:color="auto" w:sz="6" w:space="0"/>
-              <w:right w:val="single" w:color="auto" w:sz="6" w:space="0"/>
+              <w:top w:val="single" w:sz="6" w:space="0" w:color="auto"/>
+              <w:left w:val="single" w:sz="6" w:space="0" w:color="auto"/>
+              <w:bottom w:val="single" w:sz="6" w:space="0" w:color="auto"/>
+              <w:right w:val="single" w:sz="6" w:space="0" w:color="auto"/>
             </w:tcBorders>
             <w:shd w:val="clear" w:color="auto" w:fill="auto"/>
             <w:hideMark/>
@@ -238,13 +231,12 @@
         <w:t> </w:t>
       </w:r>
     </w:p>
-    <w:p w14:noSpellErr="1">
+    <w:p>
       <w:pPr>
         <w:numPr>
           <w:ilvl w:val="0"/>
           <w:numId w:val="1"/>
         </w:numPr>
-        <w:rPr/>
       </w:pPr>
       <w:r>
         <w:rPr>
@@ -284,7 +276,6 @@
         <w:t>/NO   </w:t>
       </w:r>
       <w:r>
-        <w:rPr/>
         <w:t> </w:t>
       </w:r>
     </w:p>
@@ -391,7 +382,26 @@
         <w:rPr>
           <w:lang w:val="en-GB"/>
         </w:rPr>
-        <w:t>Attended? YES/NO  </w:t>
+        <w:t xml:space="preserve">Attended? </w:t>
+      </w:r>
+      <w:r>
+        <w:rPr>
+          <w:highlight w:val="green"/>
+          <w:lang w:val="en-GB"/>
+        </w:rPr>
+        <w:t>YES</w:t>
+      </w:r>
+      <w:r>
+        <w:rPr>
+          <w:lang w:val="en-GB"/>
+        </w:rPr>
+        <w:t xml:space="preserve"> </w:t>
+      </w:r>
+      <w:r>
+        <w:rPr>
+          <w:lang w:val="en-GB"/>
+        </w:rPr>
+        <w:t>/NO  </w:t>
       </w:r>
       <w:r>
         <w:t> </w:t>
@@ -403,7 +413,6 @@
           <w:ilvl w:val="0"/>
           <w:numId w:val="4"/>
         </w:numPr>
-        <w:rPr/>
       </w:pPr>
       <w:r>
         <w:rPr>
@@ -439,7 +448,6 @@
         <w:t>Attended? YES/NO  </w:t>
       </w:r>
       <w:r>
-        <w:rPr/>
         <w:t> </w:t>
       </w:r>
     </w:p>
@@ -449,7 +457,6 @@
           <w:ilvl w:val="0"/>
           <w:numId w:val="5"/>
         </w:numPr>
-        <w:rPr/>
       </w:pPr>
       <w:r>
         <w:rPr>
@@ -485,7 +492,6 @@
         <w:t>Attended? YES/NO </w:t>
       </w:r>
       <w:r>
-        <w:rPr/>
         <w:t> </w:t>
       </w:r>
     </w:p>
@@ -565,26 +571,21 @@
         <w:t> </w:t>
       </w:r>
       <w:r>
-        <w:rPr/>
         <w:t> </w:t>
       </w:r>
       <w:r>
         <w:tab/>
       </w:r>
       <w:r>
-        <w:rPr/>
         <w:t xml:space="preserve">Completed the </w:t>
       </w:r>
       <w:r>
-        <w:rPr/>
         <w:t>introduction</w:t>
       </w:r>
       <w:r>
-        <w:rPr/>
         <w:t xml:space="preserve"> for the report</w:t>
       </w:r>
       <w:r>
-        <w:rPr/>
         <w:t>.</w:t>
       </w:r>
     </w:p>
@@ -594,7 +595,6 @@
           <w:ilvl w:val="0"/>
           <w:numId w:val="7"/>
         </w:numPr>
-        <w:rPr/>
       </w:pPr>
       <w:r>
         <w:rPr>
@@ -603,7 +603,6 @@
         <w:t>What will you do today? </w:t>
       </w:r>
       <w:r>
-        <w:rPr/>
         <w:t> </w:t>
       </w:r>
     </w:p>
@@ -612,23 +611,18 @@
         <w:ind w:left="720"/>
       </w:pPr>
       <w:r>
-        <w:rPr/>
         <w:t>Rewr</w:t>
       </w:r>
       <w:r>
-        <w:rPr/>
         <w:t>i</w:t>
       </w:r>
       <w:r>
-        <w:rPr/>
         <w:t>te the in</w:t>
       </w:r>
       <w:r>
-        <w:rPr/>
         <w:t xml:space="preserve">troduction to cut down on the word count. </w:t>
       </w:r>
       <w:r>
-        <w:rPr/>
         <w:t>Add a missing parameter to the ID generation test cases.</w:t>
       </w:r>
     </w:p>
@@ -657,8 +651,8 @@
     <w:p>
       <w:r>
         <w:rPr>
-          <w:b w:val="1"/>
-          <w:bCs w:val="1"/>
+          <w:b/>
+          <w:bCs/>
           <w:u w:val="single"/>
           <w:lang w:val="en-GB"/>
         </w:rPr>
@@ -682,20 +676,21 @@
         </w:rPr>
         <w:t xml:space="preserve">Melanie </w:t>
       </w:r>
+      <w:proofErr w:type="spellStart"/>
       <w:r>
         <w:rPr>
           <w:lang w:val="en-GB"/>
         </w:rPr>
         <w:t>Turinabo</w:t>
       </w:r>
-      <w:r>
-        <w:rPr>
-          <w:lang w:val="en-GB"/>
-        </w:rPr>
-        <w:t> </w:t>
-      </w:r>
-      <w:r>
-        <w:rPr/>
+      <w:proofErr w:type="spellEnd"/>
+      <w:r>
+        <w:rPr>
+          <w:lang w:val="en-GB"/>
+        </w:rPr>
+        <w:t> </w:t>
+      </w:r>
+      <w:r>
         <w:t> </w:t>
       </w:r>
     </w:p>
@@ -718,66 +713,40 @@
     </w:p>
     <w:p>
       <w:pPr>
-        <w:rPr>
-          <w:rFonts w:ascii="Calibri" w:hAnsi="Calibri" w:eastAsia="Calibri" w:cs="Calibri"/>
-          <w:noProof w:val="0"/>
-          <w:sz w:val="24"/>
-          <w:szCs w:val="24"/>
-          <w:lang w:val="en-US"/>
-        </w:rPr>
-      </w:pPr>
-      <w:r>
-        <w:rPr>
-          <w:lang w:val="en-GB"/>
-        </w:rPr>
-        <w:t> </w:t>
-      </w:r>
-      <w:r>
-        <w:rPr/>
-        <w:t> </w:t>
-      </w:r>
-      <w:r>
-        <w:rPr>
-          <w:rFonts w:ascii="Calibri" w:hAnsi="Calibri" w:eastAsia="Calibri" w:cs="Calibri"/>
-          <w:noProof w:val="0"/>
-          <w:sz w:val="24"/>
-          <w:szCs w:val="24"/>
-          <w:lang w:val="en-US"/>
+        <w:ind w:left="720"/>
+        <w:rPr>
+          <w:rFonts w:ascii="Calibri" w:eastAsia="Calibri" w:hAnsi="Calibri" w:cs="Calibri"/>
+        </w:rPr>
+      </w:pPr>
+      <w:r>
+        <w:rPr>
+          <w:rFonts w:ascii="Calibri" w:eastAsia="Calibri" w:hAnsi="Calibri" w:cs="Calibri"/>
+        </w:rPr>
+        <w:t>Worked</w:t>
+      </w:r>
+      <w:r>
+        <w:rPr>
+          <w:rFonts w:ascii="Calibri" w:eastAsia="Calibri" w:hAnsi="Calibri" w:cs="Calibri"/>
         </w:rPr>
         <w:t xml:space="preserve"> </w:t>
       </w:r>
       <w:r>
-        <w:tab/>
-      </w:r>
-      <w:r>
-        <w:rPr>
-          <w:rFonts w:ascii="Calibri" w:hAnsi="Calibri" w:eastAsia="Calibri" w:cs="Calibri"/>
-          <w:noProof w:val="0"/>
-          <w:sz w:val="24"/>
-          <w:szCs w:val="24"/>
-          <w:lang w:val="en-US"/>
-        </w:rPr>
-        <w:t>Research</w:t>
-      </w:r>
-      <w:r>
-        <w:rPr>
-          <w:rFonts w:ascii="Calibri" w:hAnsi="Calibri" w:eastAsia="Calibri" w:cs="Calibri"/>
-          <w:noProof w:val="0"/>
-          <w:sz w:val="24"/>
-          <w:szCs w:val="24"/>
-          <w:lang w:val="en-US"/>
-        </w:rPr>
-        <w:t xml:space="preserve">ed </w:t>
-      </w:r>
-      <w:r>
-        <w:rPr>
-          <w:rFonts w:ascii="Calibri" w:hAnsi="Calibri" w:eastAsia="Calibri" w:cs="Calibri"/>
-          <w:noProof w:val="0"/>
-          <w:sz w:val="24"/>
-          <w:szCs w:val="24"/>
-          <w:lang w:val="en-US"/>
-        </w:rPr>
-        <w:t>on the justification for hash tables &amp; linked list for the report</w:t>
+        <w:rPr>
+          <w:rFonts w:ascii="Calibri" w:eastAsia="Calibri" w:hAnsi="Calibri" w:cs="Calibri"/>
+        </w:rPr>
+        <w:t xml:space="preserve">on </w:t>
+      </w:r>
+      <w:r>
+        <w:rPr>
+          <w:rFonts w:ascii="Calibri" w:eastAsia="Calibri" w:hAnsi="Calibri" w:cs="Calibri"/>
+        </w:rPr>
+        <w:t>report -</w:t>
+      </w:r>
+      <w:r>
+        <w:rPr>
+          <w:rFonts w:ascii="Calibri" w:eastAsia="Calibri" w:hAnsi="Calibri" w:cs="Calibri"/>
+        </w:rPr>
+        <w:t xml:space="preserve"> justification for hash tables &amp; linked list for the report</w:t>
       </w:r>
     </w:p>
     <w:p>
@@ -786,7 +755,6 @@
           <w:ilvl w:val="0"/>
           <w:numId w:val="10"/>
         </w:numPr>
-        <w:rPr/>
       </w:pPr>
       <w:r>
         <w:rPr>
@@ -795,87 +763,65 @@
         <w:t>What will you do today?  </w:t>
       </w:r>
       <w:r>
-        <w:rPr/>
-        <w:t> </w:t>
-      </w:r>
-    </w:p>
-    <w:p>
-      <w:pPr>
-        <w:rPr>
-          <w:rFonts w:ascii="Calibri" w:hAnsi="Calibri" w:eastAsia="Calibri" w:cs="Calibri"/>
-          <w:noProof w:val="0"/>
-          <w:sz w:val="24"/>
-          <w:szCs w:val="24"/>
-          <w:lang w:val="en-US"/>
-        </w:rPr>
-      </w:pPr>
-      <w:r>
-        <w:rPr>
-          <w:rFonts w:ascii="Calibri" w:hAnsi="Calibri" w:eastAsia="Calibri" w:cs="Calibri"/>
-          <w:noProof w:val="0"/>
-          <w:sz w:val="24"/>
-          <w:szCs w:val="24"/>
-          <w:lang w:val="en-US"/>
-        </w:rPr>
-        <w:t>Research</w:t>
-      </w:r>
-      <w:r>
-        <w:rPr>
-          <w:rFonts w:ascii="Calibri" w:hAnsi="Calibri" w:eastAsia="Calibri" w:cs="Calibri"/>
-          <w:noProof w:val="0"/>
-          <w:sz w:val="24"/>
-          <w:szCs w:val="24"/>
-          <w:lang w:val="en-US"/>
-        </w:rPr>
-        <w:t xml:space="preserve"> on the time analysis &amp; </w:t>
-      </w:r>
-      <w:r>
-        <w:rPr>
-          <w:rFonts w:ascii="Calibri" w:hAnsi="Calibri" w:eastAsia="Calibri" w:cs="Calibri"/>
-          <w:noProof w:val="0"/>
-          <w:sz w:val="24"/>
-          <w:szCs w:val="24"/>
-          <w:lang w:val="en-US"/>
+        <w:t> </w:t>
+      </w:r>
+    </w:p>
+    <w:p>
+      <w:pPr>
+        <w:ind w:left="720"/>
+      </w:pPr>
+      <w:r>
+        <w:rPr>
+          <w:rFonts w:ascii="Calibri" w:eastAsia="Calibri" w:hAnsi="Calibri" w:cs="Calibri"/>
+        </w:rPr>
+        <w:lastRenderedPageBreak/>
+        <w:t xml:space="preserve">Research on the time analysis &amp; </w:t>
+      </w:r>
+      <w:r>
+        <w:rPr>
+          <w:rFonts w:ascii="Calibri" w:eastAsia="Calibri" w:hAnsi="Calibri" w:cs="Calibri"/>
         </w:rPr>
         <w:t>pseudocode</w:t>
       </w:r>
       <w:r>
         <w:rPr>
-          <w:rFonts w:ascii="Calibri" w:hAnsi="Calibri" w:eastAsia="Calibri" w:cs="Calibri"/>
-          <w:noProof w:val="0"/>
-          <w:sz w:val="24"/>
-          <w:szCs w:val="24"/>
-          <w:lang w:val="en-US"/>
-        </w:rPr>
-        <w:t xml:space="preserve"> for key functionalities in the data structures (</w:t>
-      </w:r>
-      <w:r>
-        <w:rPr>
-          <w:rFonts w:ascii="Calibri" w:hAnsi="Calibri" w:eastAsia="Calibri" w:cs="Calibri"/>
-          <w:noProof w:val="0"/>
-          <w:sz w:val="24"/>
-          <w:szCs w:val="24"/>
-          <w:lang w:val="en-US"/>
+          <w:rFonts w:ascii="Calibri" w:eastAsia="Calibri" w:hAnsi="Calibri" w:cs="Calibri"/>
+        </w:rPr>
+        <w:t xml:space="preserve"> for key </w:t>
+      </w:r>
+      <w:r>
+        <w:rPr>
+          <w:rFonts w:ascii="Calibri" w:eastAsia="Calibri" w:hAnsi="Calibri" w:cs="Calibri"/>
+        </w:rPr>
+        <w:t>functionalities</w:t>
+      </w:r>
+      <w:r>
+        <w:rPr>
+          <w:rFonts w:ascii="Calibri" w:eastAsia="Calibri" w:hAnsi="Calibri" w:cs="Calibri"/>
+        </w:rPr>
+        <w:t xml:space="preserve"> (CRUD operations) </w:t>
+      </w:r>
+      <w:r>
+        <w:rPr>
+          <w:rFonts w:ascii="Calibri" w:eastAsia="Calibri" w:hAnsi="Calibri" w:cs="Calibri"/>
+        </w:rPr>
+        <w:t>in the data structures (</w:t>
+      </w:r>
+      <w:r>
+        <w:rPr>
+          <w:rFonts w:ascii="Calibri" w:eastAsia="Calibri" w:hAnsi="Calibri" w:cs="Calibri"/>
         </w:rPr>
         <w:t>Hash tables</w:t>
       </w:r>
       <w:r>
         <w:rPr>
-          <w:rFonts w:ascii="Calibri" w:hAnsi="Calibri" w:eastAsia="Calibri" w:cs="Calibri"/>
-          <w:noProof w:val="0"/>
-          <w:sz w:val="24"/>
-          <w:szCs w:val="24"/>
-          <w:lang w:val="en-US"/>
+          <w:rFonts w:ascii="Calibri" w:eastAsia="Calibri" w:hAnsi="Calibri" w:cs="Calibri"/>
         </w:rPr>
         <w:t xml:space="preserve"> &amp; </w:t>
       </w:r>
       <w:r>
         <w:rPr>
-          <w:rFonts w:ascii="Calibri" w:hAnsi="Calibri" w:eastAsia="Calibri" w:cs="Calibri"/>
-          <w:noProof w:val="0"/>
-          <w:sz w:val="24"/>
-          <w:szCs w:val="24"/>
-          <w:lang w:val="en-US"/>
+          <w:rFonts w:ascii="Calibri" w:eastAsia="Calibri" w:hAnsi="Calibri" w:cs="Calibri"/>
         </w:rPr>
         <w:t>LinkedList)</w:t>
       </w:r>
@@ -902,7 +848,6 @@
         <w:rPr>
           <w:lang w:val="en-GB"/>
         </w:rPr>
-        <w:lastRenderedPageBreak/>
         <w:t>What obstacles are impeding your progress?  </w:t>
       </w:r>
       <w:r>
@@ -979,11 +924,9 @@
       <w:r>
         <w:t xml:space="preserve"> database </w:t>
       </w:r>
-      <w:proofErr w:type="spellStart"/>
-      <w:r>
-        <w:t>gui</w:t>
-      </w:r>
-      <w:proofErr w:type="spellEnd"/>
+      <w:r>
+        <w:t>UI</w:t>
+      </w:r>
       <w:r>
         <w:t xml:space="preserve"> selection menu.</w:t>
       </w:r>
@@ -1004,11 +947,9 @@
       <w:r>
         <w:t xml:space="preserve"> </w:t>
       </w:r>
-      <w:proofErr w:type="spellStart"/>
-      <w:r>
-        <w:t>gui</w:t>
-      </w:r>
-      <w:proofErr w:type="spellEnd"/>
+      <w:r>
+        <w:t>UI</w:t>
+      </w:r>
       <w:r>
         <w:t xml:space="preserve"> display for cars, rental and clients.</w:t>
       </w:r>
@@ -1078,13 +1019,17 @@
       <w:r>
         <w:t xml:space="preserve">Add </w:t>
       </w:r>
-      <w:proofErr w:type="spellStart"/>
-      <w:r>
-        <w:t>gui</w:t>
-      </w:r>
-      <w:proofErr w:type="spellEnd"/>
-      <w:r>
-        <w:t xml:space="preserve"> file selectin menu</w:t>
+      <w:r>
+        <w:t>UI</w:t>
+      </w:r>
+      <w:r>
+        <w:t xml:space="preserve"> file selectin</w:t>
+      </w:r>
+      <w:r>
+        <w:t>g</w:t>
+      </w:r>
+      <w:r>
+        <w:t xml:space="preserve"> menu</w:t>
       </w:r>
       <w:r>
         <w:t>.</w:t>
@@ -1190,28 +1135,6 @@
       </w:r>
     </w:p>
     <w:p>
-      <w:r>
-        <w:rPr>
-          <w:lang w:val="en-GB"/>
-        </w:rPr>
-        <w:t> </w:t>
-      </w:r>
-      <w:r>
-        <w:t> </w:t>
-      </w:r>
-    </w:p>
-    <w:p>
-      <w:r>
-        <w:rPr>
-          <w:lang w:val="en-GB"/>
-        </w:rPr>
-        <w:t> </w:t>
-      </w:r>
-      <w:r>
-        <w:t> </w:t>
-      </w:r>
-    </w:p>
-    <w:p>
       <w:pPr>
         <w:numPr>
           <w:ilvl w:val="0"/>
@@ -1249,6 +1172,26 @@
       <w:r>
         <w:t> </w:t>
       </w:r>
+      <w:r>
+        <w:rPr>
+          <w:lang w:val="en-GB"/>
+        </w:rPr>
+        <w:t>What obstacles are impeding your progress? </w:t>
+      </w:r>
+      <w:r>
+        <w:t> </w:t>
+      </w:r>
+    </w:p>
+    <w:p>
+      <w:r>
+        <w:rPr>
+          <w:lang w:val="en-GB"/>
+        </w:rPr>
+        <w:t>Answer: </w:t>
+      </w:r>
+      <w:r>
+        <w:t> </w:t>
+      </w:r>
     </w:p>
     <w:p>
       <w:r>
@@ -1256,34 +1199,6 @@
           <w:lang w:val="en-GB"/>
         </w:rPr>
         <w:t> </w:t>
-      </w:r>
-      <w:r>
-        <w:t> </w:t>
-      </w:r>
-    </w:p>
-    <w:p>
-      <w:pPr>
-        <w:numPr>
-          <w:ilvl w:val="0"/>
-          <w:numId w:val="17"/>
-        </w:numPr>
-      </w:pPr>
-      <w:r>
-        <w:rPr>
-          <w:lang w:val="en-GB"/>
-        </w:rPr>
-        <w:t>What obstacles are impeding your progress? </w:t>
-      </w:r>
-      <w:r>
-        <w:t> </w:t>
-      </w:r>
-    </w:p>
-    <w:p>
-      <w:r>
-        <w:rPr>
-          <w:lang w:val="en-GB"/>
-        </w:rPr>
-        <w:t>Answer: </w:t>
       </w:r>
       <w:r>
         <w:t> </w:t>
@@ -1315,19 +1230,8 @@
     <w:p>
       <w:r>
         <w:rPr>
-          <w:lang w:val="en-GB"/>
-        </w:rPr>
-        <w:t> </w:t>
-      </w:r>
-      <w:r>
-        <w:t> </w:t>
-      </w:r>
-    </w:p>
-    <w:p>
-      <w:r>
-        <w:rPr>
-          <w:b w:val="1"/>
-          <w:bCs w:val="1"/>
+          <w:b/>
+          <w:bCs/>
           <w:u w:val="single"/>
           <w:lang w:val="en-GB"/>
         </w:rPr>
@@ -1346,7 +1250,6 @@
         <w:t>Iwuagwu Nkem</w:t>
       </w:r>
       <w:r>
-        <w:rPr/>
         <w:t> </w:t>
       </w:r>
     </w:p>
@@ -1369,7 +1272,7 @@
     </w:p>
     <w:p>
       <w:pPr>
-        <w:spacing w:before="0" w:beforeAutospacing="off" w:after="240" w:afterAutospacing="off"/>
+        <w:spacing w:after="240"/>
       </w:pPr>
       <w:r>
         <w:rPr>
@@ -1378,41 +1281,13 @@
         <w:t>Answer: </w:t>
       </w:r>
       <w:r>
-        <w:rPr/>
-        <w:t> </w:t>
-      </w:r>
-      <w:r>
-        <w:rPr>
-          <w:rFonts w:ascii="Calibri" w:hAnsi="Calibri" w:eastAsia="Calibri" w:cs="Calibri"/>
-          <w:noProof w:val="0"/>
-          <w:sz w:val="24"/>
-          <w:szCs w:val="24"/>
-          <w:lang w:val="en-US"/>
+        <w:t> </w:t>
+      </w:r>
+      <w:r>
+        <w:rPr>
+          <w:rFonts w:ascii="Calibri" w:eastAsia="Calibri" w:hAnsi="Calibri" w:cs="Calibri"/>
         </w:rPr>
         <w:t xml:space="preserve"> Full project cycle reviewed and archived.</w:t>
-      </w:r>
-    </w:p>
-    <w:p/>
-    <w:p>
-      <w:r>
-        <w:rPr>
-          <w:lang w:val="en-GB"/>
-        </w:rPr>
-        <w:t> </w:t>
-      </w:r>
-      <w:r>
-        <w:t> </w:t>
-      </w:r>
-    </w:p>
-    <w:p>
-      <w:r>
-        <w:rPr>
-          <w:lang w:val="en-GB"/>
-        </w:rPr>
-        <w:t> </w:t>
-      </w:r>
-      <w:r>
-        <w:t> </w:t>
       </w:r>
     </w:p>
     <w:p>
@@ -1434,7 +1309,7 @@
     </w:p>
     <w:p>
       <w:pPr>
-        <w:spacing w:before="0" w:beforeAutospacing="off" w:after="240" w:afterAutospacing="off"/>
+        <w:spacing w:after="240"/>
       </w:pPr>
       <w:r>
         <w:rPr>
@@ -1443,41 +1318,27 @@
         <w:t>Answer: </w:t>
       </w:r>
       <w:r>
-        <w:rPr/>
-        <w:t> </w:t>
-      </w:r>
-      <w:r>
-        <w:rPr>
-          <w:rFonts w:ascii="Calibri" w:hAnsi="Calibri" w:eastAsia="Calibri" w:cs="Calibri"/>
-          <w:noProof w:val="0"/>
-          <w:sz w:val="24"/>
-          <w:szCs w:val="24"/>
-          <w:lang w:val="en-US"/>
-        </w:rPr>
-        <w:t xml:space="preserve"> eam debrief held to discuss outcomes.</w:t>
-      </w:r>
-    </w:p>
-    <w:p/>
-    <w:p>
-      <w:r>
-        <w:rPr>
-          <w:lang w:val="en-GB"/>
-        </w:rPr>
-        <w:t> </w:t>
-      </w:r>
-      <w:r>
-        <w:t> </w:t>
-      </w:r>
-    </w:p>
-    <w:p>
-      <w:r>
-        <w:rPr>
-          <w:lang w:val="en-GB"/>
-        </w:rPr>
-        <w:t> </w:t>
-      </w:r>
-      <w:r>
-        <w:t> </w:t>
+        <w:t> </w:t>
+      </w:r>
+      <w:r>
+        <w:rPr>
+          <w:rFonts w:ascii="Calibri" w:eastAsia="Calibri" w:hAnsi="Calibri" w:cs="Calibri"/>
+        </w:rPr>
+        <w:t xml:space="preserve"> </w:t>
+      </w:r>
+      <w:proofErr w:type="spellStart"/>
+      <w:r>
+        <w:rPr>
+          <w:rFonts w:ascii="Calibri" w:eastAsia="Calibri" w:hAnsi="Calibri" w:cs="Calibri"/>
+        </w:rPr>
+        <w:t>eam</w:t>
+      </w:r>
+      <w:proofErr w:type="spellEnd"/>
+      <w:r>
+        <w:rPr>
+          <w:rFonts w:ascii="Calibri" w:eastAsia="Calibri" w:hAnsi="Calibri" w:cs="Calibri"/>
+        </w:rPr>
+        <w:t xml:space="preserve"> debrief held to discuss outcomes.</w:t>
       </w:r>
     </w:p>
     <w:p>
@@ -1499,7 +1360,7 @@
     </w:p>
     <w:p>
       <w:pPr>
-        <w:spacing w:before="0" w:beforeAutospacing="off" w:after="240" w:afterAutospacing="off"/>
+        <w:spacing w:after="240"/>
       </w:pPr>
       <w:r>
         <w:rPr>
@@ -1508,52 +1369,13 @@
         <w:t>Answer: </w:t>
       </w:r>
       <w:r>
-        <w:rPr/>
-        <w:t> </w:t>
-      </w:r>
-      <w:r>
-        <w:rPr>
-          <w:rFonts w:ascii="Calibri" w:hAnsi="Calibri" w:eastAsia="Calibri" w:cs="Calibri"/>
-          <w:noProof w:val="0"/>
-          <w:sz w:val="24"/>
-          <w:szCs w:val="24"/>
-          <w:lang w:val="en-US"/>
+        <w:t> </w:t>
+      </w:r>
+      <w:r>
+        <w:rPr>
+          <w:rFonts w:ascii="Calibri" w:eastAsia="Calibri" w:hAnsi="Calibri" w:cs="Calibri"/>
         </w:rPr>
         <w:t xml:space="preserve"> No current obstacles – project successfully closed.</w:t>
-      </w:r>
-    </w:p>
-    <w:p/>
-    <w:p>
-      <w:r>
-        <w:rPr>
-          <w:lang w:val="en-GB"/>
-        </w:rPr>
-        <w:t> </w:t>
-      </w:r>
-      <w:r>
-        <w:t> </w:t>
-      </w:r>
-    </w:p>
-    <w:p>
-      <w:r>
-        <w:rPr>
-          <w:lang w:val="en-GB"/>
-        </w:rPr>
-        <w:t> </w:t>
-      </w:r>
-      <w:r>
-        <w:t> </w:t>
-      </w:r>
-    </w:p>
-    <w:p>
-      <w:r>
-        <w:rPr>
-          <w:lang w:val="en-GB"/>
-        </w:rPr>
-        <w:t> </w:t>
-      </w:r>
-      <w:r>
-        <w:t> </w:t>
       </w:r>
     </w:p>
     <w:p>
@@ -1600,7 +1422,7 @@
     </w:p>
     <w:p/>
     <w:sectPr>
-      <w:pgSz w:w="12240" w:h="15840" w:orient="portrait"/>
+      <w:pgSz w:w="12240" w:h="15840"/>
       <w:pgMar w:top="1440" w:right="1440" w:bottom="1440" w:left="1440" w:header="720" w:footer="720" w:gutter="0"/>
       <w:cols w:space="720"/>
       <w:docGrid w:linePitch="360"/>
@@ -1627,7 +1449,7 @@
         <w:ind w:left="720" w:hanging="360"/>
       </w:pPr>
       <w:rPr>
-        <w:rFonts w:hint="default" w:ascii="Symbol" w:hAnsi="Symbol"/>
+        <w:rFonts w:ascii="Symbol" w:hAnsi="Symbol" w:hint="default"/>
         <w:sz w:val="20"/>
       </w:rPr>
     </w:lvl>
@@ -1643,7 +1465,7 @@
         <w:ind w:left="1440" w:hanging="360"/>
       </w:pPr>
       <w:rPr>
-        <w:rFonts w:hint="default" w:ascii="Symbol" w:hAnsi="Symbol"/>
+        <w:rFonts w:ascii="Symbol" w:hAnsi="Symbol" w:hint="default"/>
         <w:sz w:val="20"/>
       </w:rPr>
     </w:lvl>
@@ -1659,7 +1481,7 @@
         <w:ind w:left="2160" w:hanging="360"/>
       </w:pPr>
       <w:rPr>
-        <w:rFonts w:hint="default" w:ascii="Symbol" w:hAnsi="Symbol"/>
+        <w:rFonts w:ascii="Symbol" w:hAnsi="Symbol" w:hint="default"/>
         <w:sz w:val="20"/>
       </w:rPr>
     </w:lvl>
@@ -1675,7 +1497,7 @@
         <w:ind w:left="2880" w:hanging="360"/>
       </w:pPr>
       <w:rPr>
-        <w:rFonts w:hint="default" w:ascii="Symbol" w:hAnsi="Symbol"/>
+        <w:rFonts w:ascii="Symbol" w:hAnsi="Symbol" w:hint="default"/>
         <w:sz w:val="20"/>
       </w:rPr>
     </w:lvl>
@@ -1691,7 +1513,7 @@
         <w:ind w:left="3600" w:hanging="360"/>
       </w:pPr>
       <w:rPr>
-        <w:rFonts w:hint="default" w:ascii="Symbol" w:hAnsi="Symbol"/>
+        <w:rFonts w:ascii="Symbol" w:hAnsi="Symbol" w:hint="default"/>
         <w:sz w:val="20"/>
       </w:rPr>
     </w:lvl>
@@ -1707,7 +1529,7 @@
         <w:ind w:left="4320" w:hanging="360"/>
       </w:pPr>
       <w:rPr>
-        <w:rFonts w:hint="default" w:ascii="Symbol" w:hAnsi="Symbol"/>
+        <w:rFonts w:ascii="Symbol" w:hAnsi="Symbol" w:hint="default"/>
         <w:sz w:val="20"/>
       </w:rPr>
     </w:lvl>
@@ -1723,7 +1545,7 @@
         <w:ind w:left="5040" w:hanging="360"/>
       </w:pPr>
       <w:rPr>
-        <w:rFonts w:hint="default" w:ascii="Symbol" w:hAnsi="Symbol"/>
+        <w:rFonts w:ascii="Symbol" w:hAnsi="Symbol" w:hint="default"/>
         <w:sz w:val="20"/>
       </w:rPr>
     </w:lvl>
@@ -1739,7 +1561,7 @@
         <w:ind w:left="5760" w:hanging="360"/>
       </w:pPr>
       <w:rPr>
-        <w:rFonts w:hint="default" w:ascii="Symbol" w:hAnsi="Symbol"/>
+        <w:rFonts w:ascii="Symbol" w:hAnsi="Symbol" w:hint="default"/>
         <w:sz w:val="20"/>
       </w:rPr>
     </w:lvl>
@@ -1755,7 +1577,7 @@
         <w:ind w:left="6480" w:hanging="360"/>
       </w:pPr>
       <w:rPr>
-        <w:rFonts w:hint="default" w:ascii="Symbol" w:hAnsi="Symbol"/>
+        <w:rFonts w:ascii="Symbol" w:hAnsi="Symbol" w:hint="default"/>
         <w:sz w:val="20"/>
       </w:rPr>
     </w:lvl>
@@ -1773,7 +1595,7 @@
         <w:ind w:left="1800" w:hanging="360"/>
       </w:pPr>
       <w:rPr>
-        <w:rFonts w:hint="default" w:ascii="Symbol" w:hAnsi="Symbol"/>
+        <w:rFonts w:ascii="Symbol" w:hAnsi="Symbol" w:hint="default"/>
       </w:rPr>
     </w:lvl>
     <w:lvl w:ilvl="1" w:tplc="04090003">
@@ -1785,7 +1607,7 @@
         <w:ind w:left="2520" w:hanging="360"/>
       </w:pPr>
       <w:rPr>
-        <w:rFonts w:hint="default" w:ascii="Courier New" w:hAnsi="Courier New" w:cs="Courier New"/>
+        <w:rFonts w:ascii="Courier New" w:hAnsi="Courier New" w:cs="Courier New" w:hint="default"/>
       </w:rPr>
     </w:lvl>
     <w:lvl w:ilvl="2" w:tplc="04090005">
@@ -1797,7 +1619,7 @@
         <w:ind w:left="3240" w:hanging="360"/>
       </w:pPr>
       <w:rPr>
-        <w:rFonts w:hint="default" w:ascii="Wingdings" w:hAnsi="Wingdings"/>
+        <w:rFonts w:ascii="Wingdings" w:hAnsi="Wingdings" w:hint="default"/>
       </w:rPr>
     </w:lvl>
     <w:lvl w:ilvl="3" w:tplc="04090001">
@@ -1809,7 +1631,7 @@
         <w:ind w:left="3960" w:hanging="360"/>
       </w:pPr>
       <w:rPr>
-        <w:rFonts w:hint="default" w:ascii="Symbol" w:hAnsi="Symbol"/>
+        <w:rFonts w:ascii="Symbol" w:hAnsi="Symbol" w:hint="default"/>
       </w:rPr>
     </w:lvl>
     <w:lvl w:ilvl="4" w:tplc="04090003">
@@ -1821,7 +1643,7 @@
         <w:ind w:left="4680" w:hanging="360"/>
       </w:pPr>
       <w:rPr>
-        <w:rFonts w:hint="default" w:ascii="Courier New" w:hAnsi="Courier New" w:cs="Courier New"/>
+        <w:rFonts w:ascii="Courier New" w:hAnsi="Courier New" w:cs="Courier New" w:hint="default"/>
       </w:rPr>
     </w:lvl>
     <w:lvl w:ilvl="5" w:tplc="04090005">
@@ -1833,7 +1655,7 @@
         <w:ind w:left="5400" w:hanging="360"/>
       </w:pPr>
       <w:rPr>
-        <w:rFonts w:hint="default" w:ascii="Wingdings" w:hAnsi="Wingdings"/>
+        <w:rFonts w:ascii="Wingdings" w:hAnsi="Wingdings" w:hint="default"/>
       </w:rPr>
     </w:lvl>
     <w:lvl w:ilvl="6" w:tplc="04090001">
@@ -1845,7 +1667,7 @@
         <w:ind w:left="6120" w:hanging="360"/>
       </w:pPr>
       <w:rPr>
-        <w:rFonts w:hint="default" w:ascii="Symbol" w:hAnsi="Symbol"/>
+        <w:rFonts w:ascii="Symbol" w:hAnsi="Symbol" w:hint="default"/>
       </w:rPr>
     </w:lvl>
     <w:lvl w:ilvl="7" w:tplc="04090003">
@@ -1857,7 +1679,7 @@
         <w:ind w:left="6840" w:hanging="360"/>
       </w:pPr>
       <w:rPr>
-        <w:rFonts w:hint="default" w:ascii="Courier New" w:hAnsi="Courier New" w:cs="Courier New"/>
+        <w:rFonts w:ascii="Courier New" w:hAnsi="Courier New" w:cs="Courier New" w:hint="default"/>
       </w:rPr>
     </w:lvl>
     <w:lvl w:ilvl="8" w:tplc="04090005">
@@ -1869,7 +1691,7 @@
         <w:ind w:left="7560" w:hanging="360"/>
       </w:pPr>
       <w:rPr>
-        <w:rFonts w:hint="default" w:ascii="Wingdings" w:hAnsi="Wingdings"/>
+        <w:rFonts w:ascii="Wingdings" w:hAnsi="Wingdings" w:hint="default"/>
       </w:rPr>
     </w:lvl>
   </w:abstractNum>
@@ -2115,7 +1937,7 @@
         <w:ind w:left="720" w:hanging="360"/>
       </w:pPr>
       <w:rPr>
-        <w:rFonts w:hint="default" w:ascii="Symbol" w:hAnsi="Symbol"/>
+        <w:rFonts w:ascii="Symbol" w:hAnsi="Symbol" w:hint="default"/>
         <w:sz w:val="20"/>
       </w:rPr>
     </w:lvl>
@@ -2131,7 +1953,7 @@
         <w:ind w:left="1440" w:hanging="360"/>
       </w:pPr>
       <w:rPr>
-        <w:rFonts w:hint="default" w:ascii="Symbol" w:hAnsi="Symbol"/>
+        <w:rFonts w:ascii="Symbol" w:hAnsi="Symbol" w:hint="default"/>
         <w:sz w:val="20"/>
       </w:rPr>
     </w:lvl>
@@ -2147,7 +1969,7 @@
         <w:ind w:left="2160" w:hanging="360"/>
       </w:pPr>
       <w:rPr>
-        <w:rFonts w:hint="default" w:ascii="Symbol" w:hAnsi="Symbol"/>
+        <w:rFonts w:ascii="Symbol" w:hAnsi="Symbol" w:hint="default"/>
         <w:sz w:val="20"/>
       </w:rPr>
     </w:lvl>
@@ -2163,7 +1985,7 @@
         <w:ind w:left="2880" w:hanging="360"/>
       </w:pPr>
       <w:rPr>
-        <w:rFonts w:hint="default" w:ascii="Symbol" w:hAnsi="Symbol"/>
+        <w:rFonts w:ascii="Symbol" w:hAnsi="Symbol" w:hint="default"/>
         <w:sz w:val="20"/>
       </w:rPr>
     </w:lvl>
@@ -2179,7 +2001,7 @@
         <w:ind w:left="3600" w:hanging="360"/>
       </w:pPr>
       <w:rPr>
-        <w:rFonts w:hint="default" w:ascii="Symbol" w:hAnsi="Symbol"/>
+        <w:rFonts w:ascii="Symbol" w:hAnsi="Symbol" w:hint="default"/>
         <w:sz w:val="20"/>
       </w:rPr>
     </w:lvl>
@@ -2195,7 +2017,7 @@
         <w:ind w:left="4320" w:hanging="360"/>
       </w:pPr>
       <w:rPr>
-        <w:rFonts w:hint="default" w:ascii="Symbol" w:hAnsi="Symbol"/>
+        <w:rFonts w:ascii="Symbol" w:hAnsi="Symbol" w:hint="default"/>
         <w:sz w:val="20"/>
       </w:rPr>
     </w:lvl>
@@ -2211,7 +2033,7 @@
         <w:ind w:left="5040" w:hanging="360"/>
       </w:pPr>
       <w:rPr>
-        <w:rFonts w:hint="default" w:ascii="Symbol" w:hAnsi="Symbol"/>
+        <w:rFonts w:ascii="Symbol" w:hAnsi="Symbol" w:hint="default"/>
         <w:sz w:val="20"/>
       </w:rPr>
     </w:lvl>
@@ -2227,7 +2049,7 @@
         <w:ind w:left="5760" w:hanging="360"/>
       </w:pPr>
       <w:rPr>
-        <w:rFonts w:hint="default" w:ascii="Symbol" w:hAnsi="Symbol"/>
+        <w:rFonts w:ascii="Symbol" w:hAnsi="Symbol" w:hint="default"/>
         <w:sz w:val="20"/>
       </w:rPr>
     </w:lvl>
@@ -2243,7 +2065,7 @@
         <w:ind w:left="6480" w:hanging="360"/>
       </w:pPr>
       <w:rPr>
-        <w:rFonts w:hint="default" w:ascii="Symbol" w:hAnsi="Symbol"/>
+        <w:rFonts w:ascii="Symbol" w:hAnsi="Symbol" w:hint="default"/>
         <w:sz w:val="20"/>
       </w:rPr>
     </w:lvl>
@@ -2264,7 +2086,7 @@
         <w:ind w:left="720" w:hanging="360"/>
       </w:pPr>
       <w:rPr>
-        <w:rFonts w:hint="default" w:ascii="Symbol" w:hAnsi="Symbol"/>
+        <w:rFonts w:ascii="Symbol" w:hAnsi="Symbol" w:hint="default"/>
         <w:sz w:val="20"/>
       </w:rPr>
     </w:lvl>
@@ -2280,7 +2102,7 @@
         <w:ind w:left="1440" w:hanging="360"/>
       </w:pPr>
       <w:rPr>
-        <w:rFonts w:hint="default" w:ascii="Symbol" w:hAnsi="Symbol"/>
+        <w:rFonts w:ascii="Symbol" w:hAnsi="Symbol" w:hint="default"/>
         <w:sz w:val="20"/>
       </w:rPr>
     </w:lvl>
@@ -2296,7 +2118,7 @@
         <w:ind w:left="2160" w:hanging="360"/>
       </w:pPr>
       <w:rPr>
-        <w:rFonts w:hint="default" w:ascii="Symbol" w:hAnsi="Symbol"/>
+        <w:rFonts w:ascii="Symbol" w:hAnsi="Symbol" w:hint="default"/>
         <w:sz w:val="20"/>
       </w:rPr>
     </w:lvl>
@@ -2312,7 +2134,7 @@
         <w:ind w:left="2880" w:hanging="360"/>
       </w:pPr>
       <w:rPr>
-        <w:rFonts w:hint="default" w:ascii="Symbol" w:hAnsi="Symbol"/>
+        <w:rFonts w:ascii="Symbol" w:hAnsi="Symbol" w:hint="default"/>
         <w:sz w:val="20"/>
       </w:rPr>
     </w:lvl>
@@ -2328,7 +2150,7 @@
         <w:ind w:left="3600" w:hanging="360"/>
       </w:pPr>
       <w:rPr>
-        <w:rFonts w:hint="default" w:ascii="Symbol" w:hAnsi="Symbol"/>
+        <w:rFonts w:ascii="Symbol" w:hAnsi="Symbol" w:hint="default"/>
         <w:sz w:val="20"/>
       </w:rPr>
     </w:lvl>
@@ -2344,7 +2166,7 @@
         <w:ind w:left="4320" w:hanging="360"/>
       </w:pPr>
       <w:rPr>
-        <w:rFonts w:hint="default" w:ascii="Symbol" w:hAnsi="Symbol"/>
+        <w:rFonts w:ascii="Symbol" w:hAnsi="Symbol" w:hint="default"/>
         <w:sz w:val="20"/>
       </w:rPr>
     </w:lvl>
@@ -2360,7 +2182,7 @@
         <w:ind w:left="5040" w:hanging="360"/>
       </w:pPr>
       <w:rPr>
-        <w:rFonts w:hint="default" w:ascii="Symbol" w:hAnsi="Symbol"/>
+        <w:rFonts w:ascii="Symbol" w:hAnsi="Symbol" w:hint="default"/>
         <w:sz w:val="20"/>
       </w:rPr>
     </w:lvl>
@@ -2376,7 +2198,7 @@
         <w:ind w:left="5760" w:hanging="360"/>
       </w:pPr>
       <w:rPr>
-        <w:rFonts w:hint="default" w:ascii="Symbol" w:hAnsi="Symbol"/>
+        <w:rFonts w:ascii="Symbol" w:hAnsi="Symbol" w:hint="default"/>
         <w:sz w:val="20"/>
       </w:rPr>
     </w:lvl>
@@ -2392,7 +2214,7 @@
         <w:ind w:left="6480" w:hanging="360"/>
       </w:pPr>
       <w:rPr>
-        <w:rFonts w:hint="default" w:ascii="Symbol" w:hAnsi="Symbol"/>
+        <w:rFonts w:ascii="Symbol" w:hAnsi="Symbol" w:hint="default"/>
         <w:sz w:val="20"/>
       </w:rPr>
     </w:lvl>
@@ -2752,7 +2574,7 @@
         <w:ind w:left="720" w:hanging="360"/>
       </w:pPr>
       <w:rPr>
-        <w:rFonts w:hint="default" w:ascii="Symbol" w:hAnsi="Symbol"/>
+        <w:rFonts w:ascii="Symbol" w:hAnsi="Symbol" w:hint="default"/>
         <w:sz w:val="20"/>
       </w:rPr>
     </w:lvl>
@@ -2768,7 +2590,7 @@
         <w:ind w:left="1440" w:hanging="360"/>
       </w:pPr>
       <w:rPr>
-        <w:rFonts w:hint="default" w:ascii="Symbol" w:hAnsi="Symbol"/>
+        <w:rFonts w:ascii="Symbol" w:hAnsi="Symbol" w:hint="default"/>
         <w:sz w:val="20"/>
       </w:rPr>
     </w:lvl>
@@ -2784,7 +2606,7 @@
         <w:ind w:left="2160" w:hanging="360"/>
       </w:pPr>
       <w:rPr>
-        <w:rFonts w:hint="default" w:ascii="Symbol" w:hAnsi="Symbol"/>
+        <w:rFonts w:ascii="Symbol" w:hAnsi="Symbol" w:hint="default"/>
         <w:sz w:val="20"/>
       </w:rPr>
     </w:lvl>
@@ -2800,7 +2622,7 @@
         <w:ind w:left="2880" w:hanging="360"/>
       </w:pPr>
       <w:rPr>
-        <w:rFonts w:hint="default" w:ascii="Symbol" w:hAnsi="Symbol"/>
+        <w:rFonts w:ascii="Symbol" w:hAnsi="Symbol" w:hint="default"/>
         <w:sz w:val="20"/>
       </w:rPr>
     </w:lvl>
@@ -2816,7 +2638,7 @@
         <w:ind w:left="3600" w:hanging="360"/>
       </w:pPr>
       <w:rPr>
-        <w:rFonts w:hint="default" w:ascii="Symbol" w:hAnsi="Symbol"/>
+        <w:rFonts w:ascii="Symbol" w:hAnsi="Symbol" w:hint="default"/>
         <w:sz w:val="20"/>
       </w:rPr>
     </w:lvl>
@@ -2832,7 +2654,7 @@
         <w:ind w:left="4320" w:hanging="360"/>
       </w:pPr>
       <w:rPr>
-        <w:rFonts w:hint="default" w:ascii="Symbol" w:hAnsi="Symbol"/>
+        <w:rFonts w:ascii="Symbol" w:hAnsi="Symbol" w:hint="default"/>
         <w:sz w:val="20"/>
       </w:rPr>
     </w:lvl>
@@ -2848,7 +2670,7 @@
         <w:ind w:left="5040" w:hanging="360"/>
       </w:pPr>
       <w:rPr>
-        <w:rFonts w:hint="default" w:ascii="Symbol" w:hAnsi="Symbol"/>
+        <w:rFonts w:ascii="Symbol" w:hAnsi="Symbol" w:hint="default"/>
         <w:sz w:val="20"/>
       </w:rPr>
     </w:lvl>
@@ -2864,7 +2686,7 @@
         <w:ind w:left="5760" w:hanging="360"/>
       </w:pPr>
       <w:rPr>
-        <w:rFonts w:hint="default" w:ascii="Symbol" w:hAnsi="Symbol"/>
+        <w:rFonts w:ascii="Symbol" w:hAnsi="Symbol" w:hint="default"/>
         <w:sz w:val="20"/>
       </w:rPr>
     </w:lvl>
@@ -2880,7 +2702,7 @@
         <w:ind w:left="6480" w:hanging="360"/>
       </w:pPr>
       <w:rPr>
-        <w:rFonts w:hint="default" w:ascii="Symbol" w:hAnsi="Symbol"/>
+        <w:rFonts w:ascii="Symbol" w:hAnsi="Symbol" w:hint="default"/>
         <w:sz w:val="20"/>
       </w:rPr>
     </w:lvl>
@@ -3014,7 +2836,7 @@
         <w:ind w:left="720" w:hanging="360"/>
       </w:pPr>
       <w:rPr>
-        <w:rFonts w:hint="default" w:ascii="Symbol" w:hAnsi="Symbol"/>
+        <w:rFonts w:ascii="Symbol" w:hAnsi="Symbol" w:hint="default"/>
         <w:sz w:val="20"/>
       </w:rPr>
     </w:lvl>
@@ -3030,7 +2852,7 @@
         <w:ind w:left="1440" w:hanging="360"/>
       </w:pPr>
       <w:rPr>
-        <w:rFonts w:hint="default" w:ascii="Symbol" w:hAnsi="Symbol"/>
+        <w:rFonts w:ascii="Symbol" w:hAnsi="Symbol" w:hint="default"/>
         <w:sz w:val="20"/>
       </w:rPr>
     </w:lvl>
@@ -3046,7 +2868,7 @@
         <w:ind w:left="2160" w:hanging="360"/>
       </w:pPr>
       <w:rPr>
-        <w:rFonts w:hint="default" w:ascii="Symbol" w:hAnsi="Symbol"/>
+        <w:rFonts w:ascii="Symbol" w:hAnsi="Symbol" w:hint="default"/>
         <w:sz w:val="20"/>
       </w:rPr>
     </w:lvl>
@@ -3062,7 +2884,7 @@
         <w:ind w:left="2880" w:hanging="360"/>
       </w:pPr>
       <w:rPr>
-        <w:rFonts w:hint="default" w:ascii="Symbol" w:hAnsi="Symbol"/>
+        <w:rFonts w:ascii="Symbol" w:hAnsi="Symbol" w:hint="default"/>
         <w:sz w:val="20"/>
       </w:rPr>
     </w:lvl>
@@ -3078,7 +2900,7 @@
         <w:ind w:left="3600" w:hanging="360"/>
       </w:pPr>
       <w:rPr>
-        <w:rFonts w:hint="default" w:ascii="Symbol" w:hAnsi="Symbol"/>
+        <w:rFonts w:ascii="Symbol" w:hAnsi="Symbol" w:hint="default"/>
         <w:sz w:val="20"/>
       </w:rPr>
     </w:lvl>
@@ -3094,7 +2916,7 @@
         <w:ind w:left="4320" w:hanging="360"/>
       </w:pPr>
       <w:rPr>
-        <w:rFonts w:hint="default" w:ascii="Symbol" w:hAnsi="Symbol"/>
+        <w:rFonts w:ascii="Symbol" w:hAnsi="Symbol" w:hint="default"/>
         <w:sz w:val="20"/>
       </w:rPr>
     </w:lvl>
@@ -3110,7 +2932,7 @@
         <w:ind w:left="5040" w:hanging="360"/>
       </w:pPr>
       <w:rPr>
-        <w:rFonts w:hint="default" w:ascii="Symbol" w:hAnsi="Symbol"/>
+        <w:rFonts w:ascii="Symbol" w:hAnsi="Symbol" w:hint="default"/>
         <w:sz w:val="20"/>
       </w:rPr>
     </w:lvl>
@@ -3126,7 +2948,7 @@
         <w:ind w:left="5760" w:hanging="360"/>
       </w:pPr>
       <w:rPr>
-        <w:rFonts w:hint="default" w:ascii="Symbol" w:hAnsi="Symbol"/>
+        <w:rFonts w:ascii="Symbol" w:hAnsi="Symbol" w:hint="default"/>
         <w:sz w:val="20"/>
       </w:rPr>
     </w:lvl>
@@ -3142,7 +2964,7 @@
         <w:ind w:left="6480" w:hanging="360"/>
       </w:pPr>
       <w:rPr>
-        <w:rFonts w:hint="default" w:ascii="Symbol" w:hAnsi="Symbol"/>
+        <w:rFonts w:ascii="Symbol" w:hAnsi="Symbol" w:hint="default"/>
         <w:sz w:val="20"/>
       </w:rPr>
     </w:lvl>
@@ -4226,15 +4048,6 @@
   </w:num>
   <w:num w:numId="21" w16cid:durableId="1913269027">
     <w:abstractNumId w:val="1"/>
-    <w:lvlOverride w:ilvl="0"/>
-    <w:lvlOverride w:ilvl="1"/>
-    <w:lvlOverride w:ilvl="2"/>
-    <w:lvlOverride w:ilvl="3"/>
-    <w:lvlOverride w:ilvl="4"/>
-    <w:lvlOverride w:ilvl="5"/>
-    <w:lvlOverride w:ilvl="6"/>
-    <w:lvlOverride w:ilvl="7"/>
-    <w:lvlOverride w:ilvl="8"/>
   </w:num>
 </w:numbering>
 </file>
@@ -4244,7 +4057,7 @@
   <w:docDefaults>
     <w:rPrDefault>
       <w:rPr>
-        <w:rFonts w:asciiTheme="minorHAnsi" w:hAnsiTheme="minorHAnsi" w:eastAsiaTheme="minorHAnsi" w:cstheme="minorBidi"/>
+        <w:rFonts w:asciiTheme="minorHAnsi" w:eastAsiaTheme="minorHAnsi" w:hAnsiTheme="minorHAnsi" w:cstheme="minorBidi"/>
         <w:kern w:val="2"/>
         <w:sz w:val="24"/>
         <w:szCs w:val="24"/>
@@ -4261,14 +4074,14 @@
   <w:latentStyles w:defLockedState="0" w:defUIPriority="99" w:defSemiHidden="0" w:defUnhideWhenUsed="0" w:defQFormat="0" w:count="376">
     <w:lsdException w:name="Normal" w:uiPriority="0" w:qFormat="1"/>
     <w:lsdException w:name="heading 1" w:uiPriority="9" w:qFormat="1"/>
-    <w:lsdException w:name="heading 2" w:uiPriority="9" w:semiHidden="1" w:unhideWhenUsed="1" w:qFormat="1"/>
-    <w:lsdException w:name="heading 3" w:uiPriority="9" w:semiHidden="1" w:unhideWhenUsed="1" w:qFormat="1"/>
-    <w:lsdException w:name="heading 4" w:uiPriority="9" w:semiHidden="1" w:unhideWhenUsed="1" w:qFormat="1"/>
-    <w:lsdException w:name="heading 5" w:uiPriority="9" w:semiHidden="1" w:unhideWhenUsed="1" w:qFormat="1"/>
-    <w:lsdException w:name="heading 6" w:uiPriority="9" w:semiHidden="1" w:unhideWhenUsed="1" w:qFormat="1"/>
-    <w:lsdException w:name="heading 7" w:uiPriority="9" w:semiHidden="1" w:unhideWhenUsed="1" w:qFormat="1"/>
-    <w:lsdException w:name="heading 8" w:uiPriority="9" w:semiHidden="1" w:unhideWhenUsed="1" w:qFormat="1"/>
-    <w:lsdException w:name="heading 9" w:uiPriority="9" w:semiHidden="1" w:unhideWhenUsed="1" w:qFormat="1"/>
+    <w:lsdException w:name="heading 2" w:semiHidden="1" w:uiPriority="9" w:unhideWhenUsed="1" w:qFormat="1"/>
+    <w:lsdException w:name="heading 3" w:semiHidden="1" w:uiPriority="9" w:unhideWhenUsed="1" w:qFormat="1"/>
+    <w:lsdException w:name="heading 4" w:semiHidden="1" w:uiPriority="9" w:unhideWhenUsed="1" w:qFormat="1"/>
+    <w:lsdException w:name="heading 5" w:semiHidden="1" w:uiPriority="9" w:unhideWhenUsed="1" w:qFormat="1"/>
+    <w:lsdException w:name="heading 6" w:semiHidden="1" w:uiPriority="9" w:unhideWhenUsed="1" w:qFormat="1"/>
+    <w:lsdException w:name="heading 7" w:semiHidden="1" w:uiPriority="9" w:unhideWhenUsed="1" w:qFormat="1"/>
+    <w:lsdException w:name="heading 8" w:semiHidden="1" w:uiPriority="9" w:unhideWhenUsed="1" w:qFormat="1"/>
+    <w:lsdException w:name="heading 9" w:semiHidden="1" w:uiPriority="9" w:unhideWhenUsed="1" w:qFormat="1"/>
     <w:lsdException w:name="index 1" w:semiHidden="1" w:unhideWhenUsed="1"/>
     <w:lsdException w:name="index 2" w:semiHidden="1" w:unhideWhenUsed="1"/>
     <w:lsdException w:name="index 3" w:semiHidden="1" w:unhideWhenUsed="1"/>
@@ -4278,22 +4091,22 @@
     <w:lsdException w:name="index 7" w:semiHidden="1" w:unhideWhenUsed="1"/>
     <w:lsdException w:name="index 8" w:semiHidden="1" w:unhideWhenUsed="1"/>
     <w:lsdException w:name="index 9" w:semiHidden="1" w:unhideWhenUsed="1"/>
-    <w:lsdException w:name="toc 1" w:uiPriority="39" w:semiHidden="1" w:unhideWhenUsed="1"/>
-    <w:lsdException w:name="toc 2" w:uiPriority="39" w:semiHidden="1" w:unhideWhenUsed="1"/>
-    <w:lsdException w:name="toc 3" w:uiPriority="39" w:semiHidden="1" w:unhideWhenUsed="1"/>
-    <w:lsdException w:name="toc 4" w:uiPriority="39" w:semiHidden="1" w:unhideWhenUsed="1"/>
-    <w:lsdException w:name="toc 5" w:uiPriority="39" w:semiHidden="1" w:unhideWhenUsed="1"/>
-    <w:lsdException w:name="toc 6" w:uiPriority="39" w:semiHidden="1" w:unhideWhenUsed="1"/>
-    <w:lsdException w:name="toc 7" w:uiPriority="39" w:semiHidden="1" w:unhideWhenUsed="1"/>
-    <w:lsdException w:name="toc 8" w:uiPriority="39" w:semiHidden="1" w:unhideWhenUsed="1"/>
-    <w:lsdException w:name="toc 9" w:uiPriority="39" w:semiHidden="1" w:unhideWhenUsed="1"/>
+    <w:lsdException w:name="toc 1" w:semiHidden="1" w:uiPriority="39" w:unhideWhenUsed="1"/>
+    <w:lsdException w:name="toc 2" w:semiHidden="1" w:uiPriority="39" w:unhideWhenUsed="1"/>
+    <w:lsdException w:name="toc 3" w:semiHidden="1" w:uiPriority="39" w:unhideWhenUsed="1"/>
+    <w:lsdException w:name="toc 4" w:semiHidden="1" w:uiPriority="39" w:unhideWhenUsed="1"/>
+    <w:lsdException w:name="toc 5" w:semiHidden="1" w:uiPriority="39" w:unhideWhenUsed="1"/>
+    <w:lsdException w:name="toc 6" w:semiHidden="1" w:uiPriority="39" w:unhideWhenUsed="1"/>
+    <w:lsdException w:name="toc 7" w:semiHidden="1" w:uiPriority="39" w:unhideWhenUsed="1"/>
+    <w:lsdException w:name="toc 8" w:semiHidden="1" w:uiPriority="39" w:unhideWhenUsed="1"/>
+    <w:lsdException w:name="toc 9" w:semiHidden="1" w:uiPriority="39" w:unhideWhenUsed="1"/>
     <w:lsdException w:name="Normal Indent" w:semiHidden="1" w:unhideWhenUsed="1"/>
     <w:lsdException w:name="footnote text" w:semiHidden="1" w:unhideWhenUsed="1"/>
     <w:lsdException w:name="annotation text" w:semiHidden="1" w:unhideWhenUsed="1"/>
     <w:lsdException w:name="header" w:semiHidden="1" w:unhideWhenUsed="1"/>
     <w:lsdException w:name="footer" w:semiHidden="1" w:unhideWhenUsed="1"/>
     <w:lsdException w:name="index heading" w:semiHidden="1" w:unhideWhenUsed="1"/>
-    <w:lsdException w:name="caption" w:uiPriority="35" w:semiHidden="1" w:unhideWhenUsed="1" w:qFormat="1"/>
+    <w:lsdException w:name="caption" w:semiHidden="1" w:uiPriority="35" w:unhideWhenUsed="1" w:qFormat="1"/>
     <w:lsdException w:name="table of figures" w:semiHidden="1" w:unhideWhenUsed="1"/>
     <w:lsdException w:name="envelope address" w:semiHidden="1" w:unhideWhenUsed="1"/>
     <w:lsdException w:name="envelope return" w:semiHidden="1" w:unhideWhenUsed="1"/>
@@ -4324,7 +4137,7 @@
     <w:lsdException w:name="Title" w:uiPriority="10" w:qFormat="1"/>
     <w:lsdException w:name="Closing" w:semiHidden="1" w:unhideWhenUsed="1"/>
     <w:lsdException w:name="Signature" w:semiHidden="1" w:unhideWhenUsed="1"/>
-    <w:lsdException w:name="Default Paragraph Font" w:uiPriority="1" w:semiHidden="1" w:unhideWhenUsed="1"/>
+    <w:lsdException w:name="Default Paragraph Font" w:semiHidden="1" w:uiPriority="1" w:unhideWhenUsed="1"/>
     <w:lsdException w:name="Body Text" w:semiHidden="1" w:unhideWhenUsed="1"/>
     <w:lsdException w:name="Body Text Indent" w:semiHidden="1" w:unhideWhenUsed="1"/>
     <w:lsdException w:name="List Continue" w:semiHidden="1" w:unhideWhenUsed="1"/>
@@ -4524,8 +4337,8 @@
     <w:lsdException w:name="Subtle Reference" w:uiPriority="31" w:qFormat="1"/>
     <w:lsdException w:name="Intense Reference" w:uiPriority="32" w:qFormat="1"/>
     <w:lsdException w:name="Book Title" w:uiPriority="33" w:qFormat="1"/>
-    <w:lsdException w:name="Bibliography" w:uiPriority="37" w:semiHidden="1" w:unhideWhenUsed="1"/>
-    <w:lsdException w:name="TOC Heading" w:uiPriority="39" w:semiHidden="1" w:unhideWhenUsed="1" w:qFormat="1"/>
+    <w:lsdException w:name="Bibliography" w:semiHidden="1" w:uiPriority="37" w:unhideWhenUsed="1"/>
+    <w:lsdException w:name="TOC Heading" w:semiHidden="1" w:uiPriority="39" w:unhideWhenUsed="1" w:qFormat="1"/>
     <w:lsdException w:name="Plain Table 1" w:uiPriority="41"/>
     <w:lsdException w:name="Plain Table 2" w:uiPriority="42"/>
     <w:lsdException w:name="Plain Table 3" w:uiPriority="43"/>
@@ -4636,7 +4449,7 @@
     <w:lsdException w:name="Unresolved Mention" w:semiHidden="1" w:unhideWhenUsed="1"/>
     <w:lsdException w:name="Smart Link" w:semiHidden="1" w:unhideWhenUsed="1"/>
   </w:latentStyles>
-  <w:style w:type="paragraph" w:styleId="Normal" w:default="1">
+  <w:style w:type="paragraph" w:default="1" w:styleId="Normal">
     <w:name w:val="Normal"/>
     <w:qFormat/>
   </w:style>
@@ -4655,7 +4468,7 @@
       <w:outlineLvl w:val="0"/>
     </w:pPr>
     <w:rPr>
-      <w:rFonts w:asciiTheme="majorHAnsi" w:hAnsiTheme="majorHAnsi" w:eastAsiaTheme="majorEastAsia" w:cstheme="majorBidi"/>
+      <w:rFonts w:asciiTheme="majorHAnsi" w:eastAsiaTheme="majorEastAsia" w:hAnsiTheme="majorHAnsi" w:cstheme="majorBidi"/>
       <w:color w:val="2F5496" w:themeColor="accent1" w:themeShade="BF"/>
       <w:sz w:val="40"/>
       <w:szCs w:val="40"/>
@@ -4678,7 +4491,7 @@
       <w:outlineLvl w:val="1"/>
     </w:pPr>
     <w:rPr>
-      <w:rFonts w:asciiTheme="majorHAnsi" w:hAnsiTheme="majorHAnsi" w:eastAsiaTheme="majorEastAsia" w:cstheme="majorBidi"/>
+      <w:rFonts w:asciiTheme="majorHAnsi" w:eastAsiaTheme="majorEastAsia" w:hAnsiTheme="majorHAnsi" w:cstheme="majorBidi"/>
       <w:color w:val="2F5496" w:themeColor="accent1" w:themeShade="BF"/>
       <w:sz w:val="32"/>
       <w:szCs w:val="32"/>
@@ -4839,12 +4652,13 @@
       <w:color w:val="272727" w:themeColor="text1" w:themeTint="D8"/>
     </w:rPr>
   </w:style>
-  <w:style w:type="character" w:styleId="DefaultParagraphFont" w:default="1">
+  <w:style w:type="character" w:default="1" w:styleId="DefaultParagraphFont">
     <w:name w:val="Default Paragraph Font"/>
     <w:uiPriority w:val="1"/>
+    <w:semiHidden/>
     <w:unhideWhenUsed/>
   </w:style>
-  <w:style w:type="table" w:styleId="TableNormal" w:default="1">
+  <w:style w:type="table" w:default="1" w:styleId="TableNormal">
     <w:name w:val="Normal Table"/>
     <w:uiPriority w:val="99"/>
     <w:semiHidden/>
@@ -4859,26 +4673,26 @@
       </w:tblCellMar>
     </w:tblPr>
   </w:style>
-  <w:style w:type="numbering" w:styleId="NoList" w:default="1">
+  <w:style w:type="numbering" w:default="1" w:styleId="NoList">
     <w:name w:val="No List"/>
     <w:uiPriority w:val="99"/>
     <w:semiHidden/>
     <w:unhideWhenUsed/>
   </w:style>
-  <w:style w:type="character" w:styleId="Heading1Char" w:customStyle="1">
+  <w:style w:type="character" w:customStyle="1" w:styleId="Heading1Char">
     <w:name w:val="Heading 1 Char"/>
     <w:basedOn w:val="DefaultParagraphFont"/>
     <w:link w:val="Heading1"/>
     <w:uiPriority w:val="9"/>
     <w:rsid w:val="007B2E3F"/>
     <w:rPr>
-      <w:rFonts w:asciiTheme="majorHAnsi" w:hAnsiTheme="majorHAnsi" w:eastAsiaTheme="majorEastAsia" w:cstheme="majorBidi"/>
+      <w:rFonts w:asciiTheme="majorHAnsi" w:eastAsiaTheme="majorEastAsia" w:hAnsiTheme="majorHAnsi" w:cstheme="majorBidi"/>
       <w:color w:val="2F5496" w:themeColor="accent1" w:themeShade="BF"/>
       <w:sz w:val="40"/>
       <w:szCs w:val="40"/>
     </w:rPr>
   </w:style>
-  <w:style w:type="character" w:styleId="Heading2Char" w:customStyle="1">
+  <w:style w:type="character" w:customStyle="1" w:styleId="Heading2Char">
     <w:name w:val="Heading 2 Char"/>
     <w:basedOn w:val="DefaultParagraphFont"/>
     <w:link w:val="Heading2"/>
@@ -4886,13 +4700,13 @@
     <w:semiHidden/>
     <w:rsid w:val="007B2E3F"/>
     <w:rPr>
-      <w:rFonts w:asciiTheme="majorHAnsi" w:hAnsiTheme="majorHAnsi" w:eastAsiaTheme="majorEastAsia" w:cstheme="majorBidi"/>
+      <w:rFonts w:asciiTheme="majorHAnsi" w:eastAsiaTheme="majorEastAsia" w:hAnsiTheme="majorHAnsi" w:cstheme="majorBidi"/>
       <w:color w:val="2F5496" w:themeColor="accent1" w:themeShade="BF"/>
       <w:sz w:val="32"/>
       <w:szCs w:val="32"/>
     </w:rPr>
   </w:style>
-  <w:style w:type="character" w:styleId="Heading3Char" w:customStyle="1">
+  <w:style w:type="character" w:customStyle="1" w:styleId="Heading3Char">
     <w:name w:val="Heading 3 Char"/>
     <w:basedOn w:val="DefaultParagraphFont"/>
     <w:link w:val="Heading3"/>
@@ -4906,7 +4720,7 @@
       <w:szCs w:val="28"/>
     </w:rPr>
   </w:style>
-  <w:style w:type="character" w:styleId="Heading4Char" w:customStyle="1">
+  <w:style w:type="character" w:customStyle="1" w:styleId="Heading4Char">
     <w:name w:val="Heading 4 Char"/>
     <w:basedOn w:val="DefaultParagraphFont"/>
     <w:link w:val="Heading4"/>
@@ -4920,7 +4734,7 @@
       <w:color w:val="2F5496" w:themeColor="accent1" w:themeShade="BF"/>
     </w:rPr>
   </w:style>
-  <w:style w:type="character" w:styleId="Heading5Char" w:customStyle="1">
+  <w:style w:type="character" w:customStyle="1" w:styleId="Heading5Char">
     <w:name w:val="Heading 5 Char"/>
     <w:basedOn w:val="DefaultParagraphFont"/>
     <w:link w:val="Heading5"/>
@@ -4932,7 +4746,7 @@
       <w:color w:val="2F5496" w:themeColor="accent1" w:themeShade="BF"/>
     </w:rPr>
   </w:style>
-  <w:style w:type="character" w:styleId="Heading6Char" w:customStyle="1">
+  <w:style w:type="character" w:customStyle="1" w:styleId="Heading6Char">
     <w:name w:val="Heading 6 Char"/>
     <w:basedOn w:val="DefaultParagraphFont"/>
     <w:link w:val="Heading6"/>
@@ -4946,7 +4760,7 @@
       <w:color w:val="595959" w:themeColor="text1" w:themeTint="A6"/>
     </w:rPr>
   </w:style>
-  <w:style w:type="character" w:styleId="Heading7Char" w:customStyle="1">
+  <w:style w:type="character" w:customStyle="1" w:styleId="Heading7Char">
     <w:name w:val="Heading 7 Char"/>
     <w:basedOn w:val="DefaultParagraphFont"/>
     <w:link w:val="Heading7"/>
@@ -4958,7 +4772,7 @@
       <w:color w:val="595959" w:themeColor="text1" w:themeTint="A6"/>
     </w:rPr>
   </w:style>
-  <w:style w:type="character" w:styleId="Heading8Char" w:customStyle="1">
+  <w:style w:type="character" w:customStyle="1" w:styleId="Heading8Char">
     <w:name w:val="Heading 8 Char"/>
     <w:basedOn w:val="DefaultParagraphFont"/>
     <w:link w:val="Heading8"/>
@@ -4972,7 +4786,7 @@
       <w:color w:val="272727" w:themeColor="text1" w:themeTint="D8"/>
     </w:rPr>
   </w:style>
-  <w:style w:type="character" w:styleId="Heading9Char" w:customStyle="1">
+  <w:style w:type="character" w:customStyle="1" w:styleId="Heading9Char">
     <w:name w:val="Heading 9 Char"/>
     <w:basedOn w:val="DefaultParagraphFont"/>
     <w:link w:val="Heading9"/>
@@ -4997,21 +4811,21 @@
       <w:contextualSpacing/>
     </w:pPr>
     <w:rPr>
-      <w:rFonts w:asciiTheme="majorHAnsi" w:hAnsiTheme="majorHAnsi" w:eastAsiaTheme="majorEastAsia" w:cstheme="majorBidi"/>
+      <w:rFonts w:asciiTheme="majorHAnsi" w:eastAsiaTheme="majorEastAsia" w:hAnsiTheme="majorHAnsi" w:cstheme="majorBidi"/>
       <w:spacing w:val="-10"/>
       <w:kern w:val="28"/>
       <w:sz w:val="56"/>
       <w:szCs w:val="56"/>
     </w:rPr>
   </w:style>
-  <w:style w:type="character" w:styleId="TitleChar" w:customStyle="1">
+  <w:style w:type="character" w:customStyle="1" w:styleId="TitleChar">
     <w:name w:val="Title Char"/>
     <w:basedOn w:val="DefaultParagraphFont"/>
     <w:link w:val="Title"/>
     <w:uiPriority w:val="10"/>
     <w:rsid w:val="007B2E3F"/>
     <w:rPr>
-      <w:rFonts w:asciiTheme="majorHAnsi" w:hAnsiTheme="majorHAnsi" w:eastAsiaTheme="majorEastAsia" w:cstheme="majorBidi"/>
+      <w:rFonts w:asciiTheme="majorHAnsi" w:eastAsiaTheme="majorEastAsia" w:hAnsiTheme="majorHAnsi" w:cstheme="majorBidi"/>
       <w:spacing w:val="-10"/>
       <w:kern w:val="28"/>
       <w:sz w:val="56"/>
@@ -5039,7 +4853,7 @@
       <w:szCs w:val="28"/>
     </w:rPr>
   </w:style>
-  <w:style w:type="character" w:styleId="SubtitleChar" w:customStyle="1">
+  <w:style w:type="character" w:customStyle="1" w:styleId="SubtitleChar">
     <w:name w:val="Subtitle Char"/>
     <w:basedOn w:val="DefaultParagraphFont"/>
     <w:link w:val="Subtitle"/>
@@ -5071,7 +4885,7 @@
       <w:color w:val="404040" w:themeColor="text1" w:themeTint="BF"/>
     </w:rPr>
   </w:style>
-  <w:style w:type="character" w:styleId="QuoteChar" w:customStyle="1">
+  <w:style w:type="character" w:customStyle="1" w:styleId="QuoteChar">
     <w:name w:val="Quote Char"/>
     <w:basedOn w:val="DefaultParagraphFont"/>
     <w:link w:val="Quote"/>
@@ -5116,8 +4930,8 @@
     <w:rsid w:val="007B2E3F"/>
     <w:pPr>
       <w:pBdr>
-        <w:top w:val="single" w:color="2F5496" w:themeColor="accent1" w:themeShade="BF" w:sz="4" w:space="10"/>
-        <w:bottom w:val="single" w:color="2F5496" w:themeColor="accent1" w:themeShade="BF" w:sz="4" w:space="10"/>
+        <w:top w:val="single" w:sz="4" w:space="10" w:color="2F5496" w:themeColor="accent1" w:themeShade="BF"/>
+        <w:bottom w:val="single" w:sz="4" w:space="10" w:color="2F5496" w:themeColor="accent1" w:themeShade="BF"/>
       </w:pBdr>
       <w:spacing w:before="360" w:after="360"/>
       <w:ind w:left="864" w:right="864"/>
@@ -5129,7 +4943,7 @@
       <w:color w:val="2F5496" w:themeColor="accent1" w:themeShade="BF"/>
     </w:rPr>
   </w:style>
-  <w:style w:type="character" w:styleId="IntenseQuoteChar" w:customStyle="1">
+  <w:style w:type="character" w:customStyle="1" w:styleId="IntenseQuoteChar">
     <w:name w:val="Intense Quote Char"/>
     <w:basedOn w:val="DefaultParagraphFont"/>
     <w:link w:val="IntenseQuote"/>

</xml_diff>